<commit_message>
updated phase3 sprint2 planning doc
</commit_message>
<xml_diff>
--- a/docs/Sprint_Planning_phase3_sprint2.docx
+++ b/docs/Sprint_Planning_phase3_sprint2.docx
@@ -27,10 +27,7 @@
         </w:numPr>
       </w:pPr>
       <w:r>
-        <w:t xml:space="preserve">Sprint ends March, </w:t>
-      </w:r>
-      <w:r>
-        <w:t>21</w:t>
+        <w:t>Sprint ends March, 21</w:t>
       </w:r>
       <w:r>
         <w:rPr>
@@ -96,7 +93,15 @@
         </w:numPr>
       </w:pPr>
       <w:r>
-        <w:t>Trello has a point system. Every task is worth a number of points. 1 points is worth 1 hour of work. In Theory we should all have similar points that indicate that we spent similar amounts of time on the project.</w:t>
+        <w:t xml:space="preserve">Trello has a point system. Every task is worth a number of points. 1 </w:t>
+      </w:r>
+      <w:proofErr w:type="gramStart"/>
+      <w:r>
+        <w:t>points</w:t>
+      </w:r>
+      <w:proofErr w:type="gramEnd"/>
+      <w:r>
+        <w:t xml:space="preserve"> is worth 1 hour of work. In Theory we should all have similar points that indicate that we spent similar amounts of time on the project.</w:t>
       </w:r>
     </w:p>
     <w:p>
@@ -144,8 +149,13 @@
         </w:numPr>
       </w:pPr>
       <w:r>
-        <w:t>Chris Winwood</w:t>
-      </w:r>
+        <w:t xml:space="preserve">Chris </w:t>
+      </w:r>
+      <w:proofErr w:type="spellStart"/>
+      <w:r>
+        <w:t>Winwood</w:t>
+      </w:r>
+      <w:proofErr w:type="spellEnd"/>
     </w:p>
     <w:p>
       <w:pPr>
@@ -155,9 +165,19 @@
           <w:numId w:val="1"/>
         </w:numPr>
       </w:pPr>
-      <w:r>
-        <w:t>Kosta Sergakis</w:t>
-      </w:r>
+      <w:proofErr w:type="spellStart"/>
+      <w:r>
+        <w:t>Kosta</w:t>
+      </w:r>
+      <w:proofErr w:type="spellEnd"/>
+      <w:r>
+        <w:t xml:space="preserve"> </w:t>
+      </w:r>
+      <w:proofErr w:type="spellStart"/>
+      <w:r>
+        <w:t>Sergakis</w:t>
+      </w:r>
+      <w:proofErr w:type="spellEnd"/>
     </w:p>
     <w:p>
       <w:pPr>
@@ -172,52 +192,52 @@
         <w:pStyle w:val="ListParagraph"/>
         <w:numPr>
           <w:ilvl w:val="0"/>
-          <w:numId w:val="1"/>
-        </w:numPr>
-      </w:pPr>
-      <w:r>
-        <w:t>Create a user’s manual</w:t>
-      </w:r>
-    </w:p>
-    <w:p>
-      <w:pPr>
-        <w:pStyle w:val="ListParagraph"/>
-        <w:numPr>
-          <w:ilvl w:val="1"/>
-          <w:numId w:val="1"/>
-        </w:numPr>
-      </w:pPr>
-      <w:r>
-        <w:t>Large task</w:t>
-      </w:r>
-    </w:p>
-    <w:p>
-      <w:pPr>
-        <w:pStyle w:val="ListParagraph"/>
-        <w:numPr>
-          <w:ilvl w:val="1"/>
-          <w:numId w:val="1"/>
-        </w:numPr>
-      </w:pPr>
-      <w:r>
-        <w:t>The user’s manual should explain how the website works. Personal feelings about the project should be left out</w:t>
-      </w:r>
-    </w:p>
-    <w:p>
-      <w:pPr>
-        <w:pStyle w:val="ListParagraph"/>
-        <w:numPr>
-          <w:ilvl w:val="1"/>
-          <w:numId w:val="1"/>
-        </w:numPr>
-      </w:pPr>
-      <w:r>
-        <w:t>The user manual should be thorough about how it builds the database, how information is added to it, how info is pulled from it and explain how the website builds itself</w:t>
-      </w:r>
-    </w:p>
-    <w:p>
-      <w:pPr>
-        <w:ind w:left="720"/>
+          <w:numId w:val="3"/>
+        </w:numPr>
+      </w:pPr>
+      <w:r>
+        <w:t>Add google maps to the Contact page</w:t>
+      </w:r>
+    </w:p>
+    <w:p>
+      <w:pPr>
+        <w:pStyle w:val="ListParagraph"/>
+        <w:numPr>
+          <w:ilvl w:val="1"/>
+          <w:numId w:val="3"/>
+        </w:numPr>
+      </w:pPr>
+      <w:r>
+        <w:t>Medium task</w:t>
+      </w:r>
+    </w:p>
+    <w:p>
+      <w:pPr>
+        <w:pStyle w:val="ListParagraph"/>
+        <w:numPr>
+          <w:ilvl w:val="1"/>
+          <w:numId w:val="3"/>
+        </w:numPr>
+      </w:pPr>
+      <w:r>
+        <w:t>The contacts page needs an interactive map of where the warehouse is physically located</w:t>
+      </w:r>
+    </w:p>
+    <w:p>
+      <w:pPr>
+        <w:pStyle w:val="ListParagraph"/>
+        <w:numPr>
+          <w:ilvl w:val="1"/>
+          <w:numId w:val="3"/>
+        </w:numPr>
+      </w:pPr>
+      <w:r>
+        <w:t>The map needs to be dynamic and not static or just a picture.</w:t>
+      </w:r>
+    </w:p>
+    <w:p>
+      <w:pPr>
+        <w:ind w:left="1080"/>
       </w:pPr>
       <w:r>
         <w:t>Tasks</w:t>
@@ -228,26 +248,13 @@
         <w:pStyle w:val="ListParagraph"/>
         <w:numPr>
           <w:ilvl w:val="1"/>
-          <w:numId w:val="1"/>
-        </w:numPr>
-      </w:pPr>
-      <w:r>
-        <w:t>Understand and explain the website</w:t>
-      </w:r>
-    </w:p>
-    <w:p>
-      <w:pPr>
-        <w:pStyle w:val="ListParagraph"/>
-        <w:numPr>
-          <w:ilvl w:val="1"/>
-          <w:numId w:val="1"/>
-        </w:numPr>
-      </w:pPr>
-      <w:r>
-        <w:t>Understand and explain the database</w:t>
-      </w:r>
-    </w:p>
-    <w:p/>
+          <w:numId w:val="3"/>
+        </w:numPr>
+      </w:pPr>
+      <w:r>
+        <w:t>Look into and see if google maps has a free use version. Google maps probably has an API that companies can use on websites</w:t>
+      </w:r>
+    </w:p>
     <w:p>
       <w:pPr>
         <w:pStyle w:val="ListParagraph"/>
@@ -257,7 +264,224 @@
         </w:numPr>
       </w:pPr>
       <w:r>
-        <w:t>Add google maps to the Contact page</w:t>
+        <w:t>Search for tools as a user</w:t>
+      </w:r>
+    </w:p>
+    <w:p>
+      <w:pPr>
+        <w:pStyle w:val="ListParagraph"/>
+        <w:numPr>
+          <w:ilvl w:val="1"/>
+          <w:numId w:val="3"/>
+        </w:numPr>
+      </w:pPr>
+      <w:r>
+        <w:t>Small task</w:t>
+      </w:r>
+    </w:p>
+    <w:p>
+      <w:pPr>
+        <w:pStyle w:val="ListParagraph"/>
+        <w:numPr>
+          <w:ilvl w:val="1"/>
+          <w:numId w:val="3"/>
+        </w:numPr>
+      </w:pPr>
+      <w:r>
+        <w:t>When on the tools page, the user will be able to search for a tool that they are looking for</w:t>
+      </w:r>
+    </w:p>
+    <w:p>
+      <w:pPr>
+        <w:pStyle w:val="ListParagraph"/>
+        <w:numPr>
+          <w:ilvl w:val="1"/>
+          <w:numId w:val="3"/>
+        </w:numPr>
+      </w:pPr>
+      <w:r>
+        <w:t>The search functions we implement needs to search the database. If the search function doesn’t find what the users typed in, then return a message saying “</w:t>
+      </w:r>
+      <w:proofErr w:type="spellStart"/>
+      <w:proofErr w:type="gramStart"/>
+      <w:r>
+        <w:t>cant</w:t>
+      </w:r>
+      <w:proofErr w:type="spellEnd"/>
+      <w:proofErr w:type="gramEnd"/>
+      <w:r>
+        <w:t xml:space="preserve"> find tool”.</w:t>
+      </w:r>
+    </w:p>
+    <w:p>
+      <w:pPr>
+        <w:ind w:left="360" w:firstLine="720"/>
+      </w:pPr>
+      <w:r>
+        <w:t>Tasks</w:t>
+      </w:r>
+    </w:p>
+    <w:p>
+      <w:pPr>
+        <w:pStyle w:val="ListParagraph"/>
+        <w:numPr>
+          <w:ilvl w:val="1"/>
+          <w:numId w:val="3"/>
+        </w:numPr>
+      </w:pPr>
+      <w:r>
+        <w:t>Create a text field for user to type</w:t>
+      </w:r>
+    </w:p>
+    <w:p>
+      <w:pPr>
+        <w:pStyle w:val="ListParagraph"/>
+        <w:numPr>
+          <w:ilvl w:val="1"/>
+          <w:numId w:val="3"/>
+        </w:numPr>
+      </w:pPr>
+      <w:r>
+        <w:t>Take the input and use that to search for a matching tool in the database</w:t>
+      </w:r>
+    </w:p>
+    <w:p>
+      <w:pPr>
+        <w:pStyle w:val="ListParagraph"/>
+        <w:ind w:left="1440"/>
+      </w:pPr>
+    </w:p>
+    <w:p>
+      <w:pPr>
+        <w:pStyle w:val="ListParagraph"/>
+        <w:numPr>
+          <w:ilvl w:val="0"/>
+          <w:numId w:val="3"/>
+        </w:numPr>
+      </w:pPr>
+      <w:r>
+        <w:t>Filter through categories of tools as a user</w:t>
+      </w:r>
+    </w:p>
+    <w:p>
+      <w:pPr>
+        <w:pStyle w:val="ListParagraph"/>
+        <w:numPr>
+          <w:ilvl w:val="1"/>
+          <w:numId w:val="3"/>
+        </w:numPr>
+      </w:pPr>
+      <w:r>
+        <w:t>Small task</w:t>
+      </w:r>
+    </w:p>
+    <w:p>
+      <w:pPr>
+        <w:pStyle w:val="ListParagraph"/>
+        <w:numPr>
+          <w:ilvl w:val="1"/>
+          <w:numId w:val="3"/>
+        </w:numPr>
+      </w:pPr>
+      <w:r>
+        <w:t xml:space="preserve">While on the tools page, the user is presented a list of all the tools. The user should be able to look at </w:t>
+      </w:r>
+      <w:proofErr w:type="spellStart"/>
+      <w:r>
+        <w:t>catagorties</w:t>
+      </w:r>
+      <w:proofErr w:type="spellEnd"/>
+      <w:r>
+        <w:t xml:space="preserve"> of tools. IE look at bike repair tools.</w:t>
+      </w:r>
+    </w:p>
+    <w:p>
+      <w:pPr>
+        <w:pStyle w:val="ListParagraph"/>
+        <w:numPr>
+          <w:ilvl w:val="1"/>
+          <w:numId w:val="3"/>
+        </w:numPr>
+      </w:pPr>
+      <w:r>
+        <w:t xml:space="preserve">If the user selects “bike repair” then all the tools in the “bike repair” category in the database need to on display. The other </w:t>
+      </w:r>
+      <w:proofErr w:type="spellStart"/>
+      <w:r>
+        <w:t>catagories</w:t>
+      </w:r>
+      <w:proofErr w:type="spellEnd"/>
+      <w:r>
+        <w:t xml:space="preserve"> </w:t>
+      </w:r>
+      <w:proofErr w:type="spellStart"/>
+      <w:proofErr w:type="gramStart"/>
+      <w:r>
+        <w:t>cant</w:t>
+      </w:r>
+      <w:proofErr w:type="spellEnd"/>
+      <w:proofErr w:type="gramEnd"/>
+      <w:r>
+        <w:t xml:space="preserve"> be displayed either.</w:t>
+      </w:r>
+    </w:p>
+    <w:p>
+      <w:pPr>
+        <w:ind w:left="1080"/>
+      </w:pPr>
+      <w:r>
+        <w:lastRenderedPageBreak/>
+        <w:t>Tasks</w:t>
+      </w:r>
+    </w:p>
+    <w:p>
+      <w:pPr>
+        <w:pStyle w:val="ListParagraph"/>
+        <w:numPr>
+          <w:ilvl w:val="1"/>
+          <w:numId w:val="3"/>
+        </w:numPr>
+      </w:pPr>
+      <w:r>
+        <w:t xml:space="preserve">Create a list on the side of the page with all the database </w:t>
+      </w:r>
+      <w:proofErr w:type="spellStart"/>
+      <w:r>
+        <w:t>catagories</w:t>
+      </w:r>
+      <w:proofErr w:type="spellEnd"/>
+      <w:r>
+        <w:t>.</w:t>
+      </w:r>
+    </w:p>
+    <w:p>
+      <w:pPr>
+        <w:pStyle w:val="ListParagraph"/>
+        <w:numPr>
+          <w:ilvl w:val="1"/>
+          <w:numId w:val="3"/>
+        </w:numPr>
+      </w:pPr>
+      <w:r>
+        <w:t>When a category is selected then the page updates or goes to a new page with just that category of tools</w:t>
+      </w:r>
+    </w:p>
+    <w:p>
+      <w:pPr>
+        <w:pStyle w:val="ListParagraph"/>
+        <w:ind w:left="1440"/>
+      </w:pPr>
+    </w:p>
+    <w:p>
+      <w:pPr>
+        <w:pStyle w:val="ListParagraph"/>
+        <w:numPr>
+          <w:ilvl w:val="0"/>
+          <w:numId w:val="3"/>
+        </w:numPr>
+      </w:pPr>
+      <w:r>
+        <w:t>Add objects to Customers</w:t>
       </w:r>
     </w:p>
     <w:p>
@@ -281,19 +505,22 @@
         </w:numPr>
       </w:pPr>
       <w:r>
-        <w:t>The contacts page needs an interactive map of where the warehouse is physically located</w:t>
-      </w:r>
-    </w:p>
-    <w:p>
-      <w:pPr>
-        <w:pStyle w:val="ListParagraph"/>
-        <w:numPr>
-          <w:ilvl w:val="1"/>
-          <w:numId w:val="3"/>
-        </w:numPr>
-      </w:pPr>
-      <w:r>
-        <w:t>The map needs to be dynamic and not static or just a picture.</w:t>
+        <w:t xml:space="preserve">When a user selected a tool to check out that tool needs to </w:t>
+      </w:r>
+      <w:r>
+        <w:t>be added to a list of tools that the user wants to check out</w:t>
+      </w:r>
+    </w:p>
+    <w:p>
+      <w:pPr>
+        <w:pStyle w:val="ListParagraph"/>
+        <w:numPr>
+          <w:ilvl w:val="1"/>
+          <w:numId w:val="3"/>
+        </w:numPr>
+      </w:pPr>
+      <w:r>
+        <w:t>The user should be able to checkout multiple tools at once.</w:t>
       </w:r>
     </w:p>
     <w:p>
@@ -313,8 +540,13 @@
         </w:numPr>
       </w:pPr>
       <w:r>
-        <w:t>Look into and see if google maps has a free use version. Google maps probably has an API that companies can use on websites</w:t>
-      </w:r>
+        <w:t>Change the user object so it has an item list with all the tools it wants to check out.</w:t>
+      </w:r>
+    </w:p>
+    <w:p>
+      <w:pPr>
+        <w:ind w:left="1080"/>
+      </w:pPr>
     </w:p>
     <w:p>
       <w:pPr>
@@ -325,7 +557,78 @@
         </w:numPr>
       </w:pPr>
       <w:r>
-        <w:t>Sign in page</w:t>
+        <w:t>Checkout tools</w:t>
+      </w:r>
+    </w:p>
+    <w:p>
+      <w:pPr>
+        <w:pStyle w:val="ListParagraph"/>
+        <w:numPr>
+          <w:ilvl w:val="1"/>
+          <w:numId w:val="3"/>
+        </w:numPr>
+      </w:pPr>
+      <w:r>
+        <w:t xml:space="preserve">Medium </w:t>
+      </w:r>
+      <w:r>
+        <w:t>task</w:t>
+      </w:r>
+    </w:p>
+    <w:p>
+      <w:pPr>
+        <w:pStyle w:val="ListParagraph"/>
+        <w:numPr>
+          <w:ilvl w:val="1"/>
+          <w:numId w:val="3"/>
+        </w:numPr>
+      </w:pPr>
+      <w:r>
+        <w:t>The user needs to block off access for a week to other users so a tool doesn’t get “double booked”</w:t>
+      </w:r>
+    </w:p>
+    <w:p>
+      <w:pPr>
+        <w:pStyle w:val="ListParagraph"/>
+        <w:numPr>
+          <w:ilvl w:val="1"/>
+          <w:numId w:val="3"/>
+        </w:numPr>
+      </w:pPr>
+      <w:r>
+        <w:t>Once an item is checked out that tool should not be able to be checked out until the tool is returned</w:t>
+      </w:r>
+    </w:p>
+    <w:p>
+      <w:pPr>
+        <w:ind w:left="1080"/>
+      </w:pPr>
+      <w:r>
+        <w:t>Task</w:t>
+      </w:r>
+    </w:p>
+    <w:p>
+      <w:pPr>
+        <w:pStyle w:val="ListParagraph"/>
+        <w:numPr>
+          <w:ilvl w:val="1"/>
+          <w:numId w:val="3"/>
+        </w:numPr>
+      </w:pPr>
+      <w:r>
+        <w:t>A tool object needs to be able to keep track of whether it is checked out, late, or free</w:t>
+      </w:r>
+    </w:p>
+    <w:p>
+      <w:pPr>
+        <w:pStyle w:val="ListParagraph"/>
+        <w:numPr>
+          <w:ilvl w:val="0"/>
+          <w:numId w:val="3"/>
+        </w:numPr>
+      </w:pPr>
+      <w:r>
+        <w:t>Set up Check out page</w:t>
       </w:r>
     </w:p>
     <w:p>
@@ -349,91 +652,173 @@
         </w:numPr>
       </w:pPr>
       <w:r>
-        <w:t>A webpage that has a form that takes user input to give the user elevated access to the website. The webpage needs a username and password input box.</w:t>
-      </w:r>
-    </w:p>
-    <w:p>
-      <w:pPr>
-        <w:pStyle w:val="ListParagraph"/>
-        <w:numPr>
-          <w:ilvl w:val="1"/>
+        <w:t>Create a checkout so the user can check out the tools</w:t>
+      </w:r>
+    </w:p>
+    <w:p>
+      <w:pPr>
+        <w:pStyle w:val="ListParagraph"/>
+        <w:numPr>
+          <w:ilvl w:val="1"/>
+          <w:numId w:val="3"/>
+        </w:numPr>
+      </w:pPr>
+      <w:r>
+        <w:t>The page need</w:t>
+      </w:r>
+      <w:r>
+        <w:t>s</w:t>
+      </w:r>
+      <w:r>
+        <w:t xml:space="preserve"> to</w:t>
+      </w:r>
+      <w:r>
+        <w:t xml:space="preserve"> take the items in the user’s tool list and change their availability value to checked out.</w:t>
+      </w:r>
+    </w:p>
+    <w:p>
+      <w:pPr>
+        <w:ind w:left="1080"/>
+      </w:pPr>
+      <w:r>
+        <w:t>Task</w:t>
+      </w:r>
+    </w:p>
+    <w:p>
+      <w:pPr>
+        <w:pStyle w:val="ListParagraph"/>
+        <w:numPr>
+          <w:ilvl w:val="1"/>
+          <w:numId w:val="3"/>
+        </w:numPr>
+      </w:pPr>
+      <w:r>
+        <w:t xml:space="preserve">Run </w:t>
+      </w:r>
+      <w:proofErr w:type="spellStart"/>
+      <w:r>
+        <w:t>javascript</w:t>
+      </w:r>
+      <w:proofErr w:type="spellEnd"/>
+      <w:r>
+        <w:t xml:space="preserve"> to change the tool object value tot checked out</w:t>
+      </w:r>
+    </w:p>
+    <w:p>
+      <w:pPr>
+        <w:pStyle w:val="ListParagraph"/>
+        <w:numPr>
+          <w:ilvl w:val="1"/>
+          <w:numId w:val="3"/>
+        </w:numPr>
+      </w:pPr>
+      <w:r>
+        <w:t>Check to see if the user is logged in</w:t>
+      </w:r>
+    </w:p>
+    <w:p>
+      <w:pPr>
+        <w:pStyle w:val="ListParagraph"/>
+        <w:ind w:left="1440"/>
+      </w:pPr>
+    </w:p>
+    <w:p>
+      <w:pPr>
+        <w:pStyle w:val="ListParagraph"/>
+        <w:numPr>
+          <w:ilvl w:val="0"/>
+          <w:numId w:val="3"/>
+        </w:numPr>
+      </w:pPr>
+      <w:r>
+        <w:t>Add “add” button to the tool on tools page</w:t>
+      </w:r>
+    </w:p>
+    <w:p>
+      <w:pPr>
+        <w:pStyle w:val="ListParagraph"/>
+        <w:numPr>
+          <w:ilvl w:val="1"/>
+          <w:numId w:val="3"/>
+        </w:numPr>
+      </w:pPr>
+      <w:r>
+        <w:t>Medium Task</w:t>
+      </w:r>
+    </w:p>
+    <w:p>
+      <w:pPr>
+        <w:pStyle w:val="ListParagraph"/>
+        <w:numPr>
+          <w:ilvl w:val="1"/>
+          <w:numId w:val="3"/>
+        </w:numPr>
+      </w:pPr>
+      <w:r>
+        <w:t>Each tool listed need to have an add button so that tool is added to the user</w:t>
+      </w:r>
+    </w:p>
+    <w:p>
+      <w:pPr>
+        <w:pStyle w:val="ListParagraph"/>
+        <w:numPr>
+          <w:ilvl w:val="1"/>
+          <w:numId w:val="3"/>
+        </w:numPr>
+      </w:pPr>
+      <w:r>
+        <w:t>The button should add the tool to the user so they can later checkout those tools</w:t>
+      </w:r>
+    </w:p>
+    <w:p>
+      <w:pPr>
+        <w:ind w:left="1080"/>
+      </w:pPr>
+      <w:r>
+        <w:t>Tasks</w:t>
+      </w:r>
+    </w:p>
+    <w:p>
+      <w:pPr>
+        <w:pStyle w:val="ListParagraph"/>
+        <w:numPr>
+          <w:ilvl w:val="1"/>
+          <w:numId w:val="3"/>
+        </w:numPr>
+      </w:pPr>
+      <w:r>
+        <w:t>Create a button</w:t>
+      </w:r>
+    </w:p>
+    <w:p>
+      <w:pPr>
+        <w:pStyle w:val="ListParagraph"/>
+        <w:numPr>
+          <w:ilvl w:val="1"/>
+          <w:numId w:val="3"/>
+        </w:numPr>
+      </w:pPr>
+      <w:r>
+        <w:t>That button needs to add the tool to the list</w:t>
+      </w:r>
+    </w:p>
+    <w:p>
+      <w:pPr>
+        <w:pStyle w:val="ListParagraph"/>
+      </w:pPr>
+      <w:bookmarkStart w:id="0" w:name="_GoBack"/>
+      <w:bookmarkEnd w:id="0"/>
+    </w:p>
+    <w:p>
+      <w:pPr>
+        <w:pStyle w:val="ListParagraph"/>
+        <w:numPr>
+          <w:ilvl w:val="0"/>
           <w:numId w:val="3"/>
         </w:numPr>
       </w:pPr>
       <w:r>
         <w:lastRenderedPageBreak/>
-        <w:t xml:space="preserve">The form should log a user in. However, if random inputs log the user in then things aren’t working. There should also be customer level privileges and admin level privileges </w:t>
-      </w:r>
-    </w:p>
-    <w:p>
-      <w:pPr>
-        <w:pStyle w:val="ListParagraph"/>
-        <w:numPr>
-          <w:ilvl w:val="1"/>
-          <w:numId w:val="3"/>
-        </w:numPr>
-      </w:pPr>
-      <w:r>
-        <w:t>Logging in should change a variable on the user object to indicate that the user has elevated access.</w:t>
-      </w:r>
-    </w:p>
-    <w:p>
-      <w:pPr>
-        <w:ind w:left="360" w:firstLine="720"/>
-      </w:pPr>
-      <w:r>
-        <w:t>Tasks</w:t>
-      </w:r>
-    </w:p>
-    <w:p>
-      <w:pPr>
-        <w:pStyle w:val="ListParagraph"/>
-        <w:numPr>
-          <w:ilvl w:val="1"/>
-          <w:numId w:val="3"/>
-        </w:numPr>
-      </w:pPr>
-      <w:r>
-        <w:t>That variable should be transferred to the other pages and not reset when the user traverses to other webpages.</w:t>
-      </w:r>
-    </w:p>
-    <w:p>
-      <w:pPr>
-        <w:pStyle w:val="ListParagraph"/>
-        <w:numPr>
-          <w:ilvl w:val="1"/>
-          <w:numId w:val="3"/>
-        </w:numPr>
-      </w:pPr>
-      <w:r>
-        <w:t>The user should also be able to log out</w:t>
-      </w:r>
-    </w:p>
-    <w:p>
-      <w:pPr>
-        <w:pStyle w:val="ListParagraph"/>
-        <w:numPr>
-          <w:ilvl w:val="1"/>
-          <w:numId w:val="3"/>
-        </w:numPr>
-      </w:pPr>
-      <w:r>
-        <w:t>The user should automatically be signed out after inactivit</w:t>
-      </w:r>
-      <w:r>
-        <w:t>y</w:t>
-      </w:r>
-    </w:p>
-    <w:p/>
-    <w:p>
-      <w:pPr>
-        <w:pStyle w:val="ListParagraph"/>
-        <w:numPr>
-          <w:ilvl w:val="0"/>
-          <w:numId w:val="3"/>
-        </w:numPr>
-      </w:pPr>
-      <w:r>
         <w:t>Tools check out</w:t>
       </w:r>
     </w:p>
@@ -458,7 +843,17 @@
         </w:numPr>
       </w:pPr>
       <w:r>
-        <w:t>When a customer checks out a tool, that tool is considered checked out and wont be available to others to check out until it is returned.</w:t>
+        <w:t xml:space="preserve">When a customer checks out a tool, that tool is considered checked out and </w:t>
+      </w:r>
+      <w:proofErr w:type="spellStart"/>
+      <w:proofErr w:type="gramStart"/>
+      <w:r>
+        <w:t>wont</w:t>
+      </w:r>
+      <w:proofErr w:type="spellEnd"/>
+      <w:proofErr w:type="gramEnd"/>
+      <w:r>
+        <w:t xml:space="preserve"> be available to others to check out until it is returned.</w:t>
       </w:r>
     </w:p>
     <w:p>
@@ -511,10 +906,16 @@
         </w:numPr>
       </w:pPr>
       <w:r>
-        <w:t>A checked out tool still needs to be reservable.</w:t>
-      </w:r>
-      <w:bookmarkStart w:id="0" w:name="_GoBack"/>
-      <w:bookmarkEnd w:id="0"/>
+        <w:t xml:space="preserve">A </w:t>
+      </w:r>
+      <w:proofErr w:type="gramStart"/>
+      <w:r>
+        <w:t>checked out</w:t>
+      </w:r>
+      <w:proofErr w:type="gramEnd"/>
+      <w:r>
+        <w:t xml:space="preserve"> tool still needs to be reservable.</w:t>
+      </w:r>
     </w:p>
     <w:p/>
     <w:p>
@@ -813,6 +1214,119 @@
     </w:lvl>
   </w:abstractNum>
   <w:abstractNum w:abstractNumId="2" w15:restartNumberingAfterBreak="0">
+    <w:nsid w:val="4D5B5763"/>
+    <w:multiLevelType w:val="hybridMultilevel"/>
+    <w:tmpl w:val="86DE9988"/>
+    <w:lvl w:ilvl="0" w:tplc="04090001">
+      <w:start w:val="1"/>
+      <w:numFmt w:val="bullet"/>
+      <w:lvlText w:val=""/>
+      <w:lvlJc w:val="left"/>
+      <w:pPr>
+        <w:ind w:left="1800" w:hanging="360"/>
+      </w:pPr>
+      <w:rPr>
+        <w:rFonts w:ascii="Symbol" w:hAnsi="Symbol" w:hint="default"/>
+      </w:rPr>
+    </w:lvl>
+    <w:lvl w:ilvl="1" w:tplc="04090003" w:tentative="1">
+      <w:start w:val="1"/>
+      <w:numFmt w:val="bullet"/>
+      <w:lvlText w:val="o"/>
+      <w:lvlJc w:val="left"/>
+      <w:pPr>
+        <w:ind w:left="2520" w:hanging="360"/>
+      </w:pPr>
+      <w:rPr>
+        <w:rFonts w:ascii="Courier New" w:hAnsi="Courier New" w:cs="Courier New" w:hint="default"/>
+      </w:rPr>
+    </w:lvl>
+    <w:lvl w:ilvl="2" w:tplc="04090005" w:tentative="1">
+      <w:start w:val="1"/>
+      <w:numFmt w:val="bullet"/>
+      <w:lvlText w:val=""/>
+      <w:lvlJc w:val="left"/>
+      <w:pPr>
+        <w:ind w:left="3240" w:hanging="360"/>
+      </w:pPr>
+      <w:rPr>
+        <w:rFonts w:ascii="Wingdings" w:hAnsi="Wingdings" w:hint="default"/>
+      </w:rPr>
+    </w:lvl>
+    <w:lvl w:ilvl="3" w:tplc="04090001" w:tentative="1">
+      <w:start w:val="1"/>
+      <w:numFmt w:val="bullet"/>
+      <w:lvlText w:val=""/>
+      <w:lvlJc w:val="left"/>
+      <w:pPr>
+        <w:ind w:left="3960" w:hanging="360"/>
+      </w:pPr>
+      <w:rPr>
+        <w:rFonts w:ascii="Symbol" w:hAnsi="Symbol" w:hint="default"/>
+      </w:rPr>
+    </w:lvl>
+    <w:lvl w:ilvl="4" w:tplc="04090003" w:tentative="1">
+      <w:start w:val="1"/>
+      <w:numFmt w:val="bullet"/>
+      <w:lvlText w:val="o"/>
+      <w:lvlJc w:val="left"/>
+      <w:pPr>
+        <w:ind w:left="4680" w:hanging="360"/>
+      </w:pPr>
+      <w:rPr>
+        <w:rFonts w:ascii="Courier New" w:hAnsi="Courier New" w:cs="Courier New" w:hint="default"/>
+      </w:rPr>
+    </w:lvl>
+    <w:lvl w:ilvl="5" w:tplc="04090005" w:tentative="1">
+      <w:start w:val="1"/>
+      <w:numFmt w:val="bullet"/>
+      <w:lvlText w:val=""/>
+      <w:lvlJc w:val="left"/>
+      <w:pPr>
+        <w:ind w:left="5400" w:hanging="360"/>
+      </w:pPr>
+      <w:rPr>
+        <w:rFonts w:ascii="Wingdings" w:hAnsi="Wingdings" w:hint="default"/>
+      </w:rPr>
+    </w:lvl>
+    <w:lvl w:ilvl="6" w:tplc="04090001" w:tentative="1">
+      <w:start w:val="1"/>
+      <w:numFmt w:val="bullet"/>
+      <w:lvlText w:val=""/>
+      <w:lvlJc w:val="left"/>
+      <w:pPr>
+        <w:ind w:left="6120" w:hanging="360"/>
+      </w:pPr>
+      <w:rPr>
+        <w:rFonts w:ascii="Symbol" w:hAnsi="Symbol" w:hint="default"/>
+      </w:rPr>
+    </w:lvl>
+    <w:lvl w:ilvl="7" w:tplc="04090003" w:tentative="1">
+      <w:start w:val="1"/>
+      <w:numFmt w:val="bullet"/>
+      <w:lvlText w:val="o"/>
+      <w:lvlJc w:val="left"/>
+      <w:pPr>
+        <w:ind w:left="6840" w:hanging="360"/>
+      </w:pPr>
+      <w:rPr>
+        <w:rFonts w:ascii="Courier New" w:hAnsi="Courier New" w:cs="Courier New" w:hint="default"/>
+      </w:rPr>
+    </w:lvl>
+    <w:lvl w:ilvl="8" w:tplc="04090005" w:tentative="1">
+      <w:start w:val="1"/>
+      <w:numFmt w:val="bullet"/>
+      <w:lvlText w:val=""/>
+      <w:lvlJc w:val="left"/>
+      <w:pPr>
+        <w:ind w:left="7560" w:hanging="360"/>
+      </w:pPr>
+      <w:rPr>
+        <w:rFonts w:ascii="Wingdings" w:hAnsi="Wingdings" w:hint="default"/>
+      </w:rPr>
+    </w:lvl>
+  </w:abstractNum>
+  <w:abstractNum w:abstractNumId="3" w15:restartNumberingAfterBreak="0">
     <w:nsid w:val="4FD60DD0"/>
     <w:multiLevelType w:val="hybridMultilevel"/>
     <w:tmpl w:val="3858E2AE"/>
@@ -925,7 +1439,7 @@
       </w:rPr>
     </w:lvl>
   </w:abstractNum>
-  <w:abstractNum w:abstractNumId="3" w15:restartNumberingAfterBreak="0">
+  <w:abstractNum w:abstractNumId="4" w15:restartNumberingAfterBreak="0">
     <w:nsid w:val="59C35B24"/>
     <w:multiLevelType w:val="hybridMultilevel"/>
     <w:tmpl w:val="CB005E60"/>
@@ -1038,16 +1552,19 @@
     </w:lvl>
   </w:abstractNum>
   <w:num w:numId="1">
-    <w:abstractNumId w:val="3"/>
+    <w:abstractNumId w:val="4"/>
   </w:num>
   <w:num w:numId="2">
     <w:abstractNumId w:val="0"/>
   </w:num>
   <w:num w:numId="3">
-    <w:abstractNumId w:val="2"/>
+    <w:abstractNumId w:val="3"/>
   </w:num>
   <w:num w:numId="4">
     <w:abstractNumId w:val="1"/>
+  </w:num>
+  <w:num w:numId="5">
+    <w:abstractNumId w:val="2"/>
   </w:num>
 </w:numbering>
 </file>

</xml_diff>

<commit_message>
pushing sprint 2 and 3's planning and restrospectives
</commit_message>
<xml_diff>
--- a/docs/Sprint_Planning_phase3_sprint2.docx
+++ b/docs/Sprint_Planning_phase3_sprint2.docx
@@ -93,15 +93,7 @@
         </w:numPr>
       </w:pPr>
       <w:r>
-        <w:t xml:space="preserve">Trello has a point system. Every task is worth a number of points. 1 </w:t>
-      </w:r>
-      <w:proofErr w:type="gramStart"/>
-      <w:r>
-        <w:t>points</w:t>
-      </w:r>
-      <w:proofErr w:type="gramEnd"/>
-      <w:r>
-        <w:t xml:space="preserve"> is worth 1 hour of work. In Theory we should all have similar points that indicate that we spent similar amounts of time on the project.</w:t>
+        <w:t>Trello has a point system. Every task is worth a number of points. 1 points is worth 1 hour of work. In Theory we should all have similar points that indicate that we spent similar amounts of time on the project.</w:t>
       </w:r>
     </w:p>
     <w:p>
@@ -303,12 +295,10 @@
         <w:t>The search functions we implement needs to search the database. If the search function doesn’t find what the users typed in, then return a message saying “</w:t>
       </w:r>
       <w:proofErr w:type="spellStart"/>
-      <w:proofErr w:type="gramStart"/>
       <w:r>
         <w:t>cant</w:t>
       </w:r>
       <w:proofErr w:type="spellEnd"/>
-      <w:proofErr w:type="gramEnd"/>
       <w:r>
         <w:t xml:space="preserve"> find tool”.</w:t>
       </w:r>
@@ -386,11 +376,9 @@
       <w:r>
         <w:t xml:space="preserve">While on the tools page, the user is presented a list of all the tools. The user should be able to look at </w:t>
       </w:r>
-      <w:proofErr w:type="spellStart"/>
-      <w:r>
-        <w:t>catagorties</w:t>
-      </w:r>
-      <w:proofErr w:type="spellEnd"/>
+      <w:r>
+        <w:t>categories</w:t>
+      </w:r>
       <w:r>
         <w:t xml:space="preserve"> of tools. IE look at bike repair tools.</w:t>
       </w:r>
@@ -406,21 +394,17 @@
       <w:r>
         <w:t xml:space="preserve">If the user selects “bike repair” then all the tools in the “bike repair” category in the database need to on display. The other </w:t>
       </w:r>
-      <w:proofErr w:type="spellStart"/>
-      <w:r>
-        <w:t>catagories</w:t>
-      </w:r>
-      <w:proofErr w:type="spellEnd"/>
+      <w:r>
+        <w:t>categories</w:t>
+      </w:r>
       <w:r>
         <w:t xml:space="preserve"> </w:t>
       </w:r>
-      <w:proofErr w:type="spellStart"/>
-      <w:proofErr w:type="gramStart"/>
-      <w:r>
-        <w:t>cant</w:t>
-      </w:r>
-      <w:proofErr w:type="spellEnd"/>
-      <w:proofErr w:type="gramEnd"/>
+      <w:r>
+        <w:t>can’t</w:t>
+      </w:r>
+      <w:bookmarkStart w:id="0" w:name="_GoBack"/>
+      <w:bookmarkEnd w:id="0"/>
       <w:r>
         <w:t xml:space="preserve"> be displayed either.</w:t>
       </w:r>
@@ -445,25 +429,273 @@
       <w:r>
         <w:t xml:space="preserve">Create a list on the side of the page with all the database </w:t>
       </w:r>
+      <w:r>
+        <w:t>categories</w:t>
+      </w:r>
+      <w:r>
+        <w:t>.</w:t>
+      </w:r>
+    </w:p>
+    <w:p>
+      <w:pPr>
+        <w:pStyle w:val="ListParagraph"/>
+        <w:numPr>
+          <w:ilvl w:val="1"/>
+          <w:numId w:val="3"/>
+        </w:numPr>
+      </w:pPr>
+      <w:r>
+        <w:t>When a category is selected then the page updates or goes to a new page with just that category of tools</w:t>
+      </w:r>
+    </w:p>
+    <w:p>
+      <w:pPr>
+        <w:pStyle w:val="ListParagraph"/>
+        <w:ind w:left="1440"/>
+      </w:pPr>
+    </w:p>
+    <w:p>
+      <w:pPr>
+        <w:pStyle w:val="ListParagraph"/>
+        <w:numPr>
+          <w:ilvl w:val="0"/>
+          <w:numId w:val="3"/>
+        </w:numPr>
+      </w:pPr>
+      <w:r>
+        <w:t>Add objects to Customers</w:t>
+      </w:r>
+    </w:p>
+    <w:p>
+      <w:pPr>
+        <w:pStyle w:val="ListParagraph"/>
+        <w:numPr>
+          <w:ilvl w:val="1"/>
+          <w:numId w:val="3"/>
+        </w:numPr>
+      </w:pPr>
+      <w:r>
+        <w:t>Medium task</w:t>
+      </w:r>
+    </w:p>
+    <w:p>
+      <w:pPr>
+        <w:pStyle w:val="ListParagraph"/>
+        <w:numPr>
+          <w:ilvl w:val="1"/>
+          <w:numId w:val="3"/>
+        </w:numPr>
+      </w:pPr>
+      <w:r>
+        <w:t xml:space="preserve">When a user selected a tool to check out that tool needs to </w:t>
+      </w:r>
+      <w:r>
+        <w:t>be added to a list of tools that the user wants to check out</w:t>
+      </w:r>
+    </w:p>
+    <w:p>
+      <w:pPr>
+        <w:pStyle w:val="ListParagraph"/>
+        <w:numPr>
+          <w:ilvl w:val="1"/>
+          <w:numId w:val="3"/>
+        </w:numPr>
+      </w:pPr>
+      <w:r>
+        <w:t>The user should be able to checkout multiple tools at once.</w:t>
+      </w:r>
+    </w:p>
+    <w:p>
+      <w:pPr>
+        <w:ind w:left="1080"/>
+      </w:pPr>
+      <w:r>
+        <w:t>Tasks</w:t>
+      </w:r>
+    </w:p>
+    <w:p>
+      <w:pPr>
+        <w:pStyle w:val="ListParagraph"/>
+        <w:numPr>
+          <w:ilvl w:val="1"/>
+          <w:numId w:val="3"/>
+        </w:numPr>
+      </w:pPr>
+      <w:r>
+        <w:t>Change the user object so it has an item list with all the tools it wants to check out.</w:t>
+      </w:r>
+    </w:p>
+    <w:p>
+      <w:pPr>
+        <w:ind w:left="1080"/>
+      </w:pPr>
+    </w:p>
+    <w:p>
+      <w:pPr>
+        <w:pStyle w:val="ListParagraph"/>
+        <w:numPr>
+          <w:ilvl w:val="0"/>
+          <w:numId w:val="3"/>
+        </w:numPr>
+      </w:pPr>
+      <w:r>
+        <w:t>Checkout tools</w:t>
+      </w:r>
+    </w:p>
+    <w:p>
+      <w:pPr>
+        <w:pStyle w:val="ListParagraph"/>
+        <w:numPr>
+          <w:ilvl w:val="1"/>
+          <w:numId w:val="3"/>
+        </w:numPr>
+      </w:pPr>
+      <w:r>
+        <w:t xml:space="preserve">Medium </w:t>
+      </w:r>
+      <w:r>
+        <w:t>task</w:t>
+      </w:r>
+    </w:p>
+    <w:p>
+      <w:pPr>
+        <w:pStyle w:val="ListParagraph"/>
+        <w:numPr>
+          <w:ilvl w:val="1"/>
+          <w:numId w:val="3"/>
+        </w:numPr>
+      </w:pPr>
+      <w:r>
+        <w:t>The user needs to block off access for a week to other users so a tool doesn’t get “double booked”</w:t>
+      </w:r>
+    </w:p>
+    <w:p>
+      <w:pPr>
+        <w:pStyle w:val="ListParagraph"/>
+        <w:numPr>
+          <w:ilvl w:val="1"/>
+          <w:numId w:val="3"/>
+        </w:numPr>
+      </w:pPr>
+      <w:r>
+        <w:t>Once an item is checked out that tool should not be able to be checked out until the tool is returned</w:t>
+      </w:r>
+    </w:p>
+    <w:p>
+      <w:pPr>
+        <w:ind w:left="1080"/>
+      </w:pPr>
+      <w:r>
+        <w:t>Task</w:t>
+      </w:r>
+    </w:p>
+    <w:p>
+      <w:pPr>
+        <w:pStyle w:val="ListParagraph"/>
+        <w:numPr>
+          <w:ilvl w:val="1"/>
+          <w:numId w:val="3"/>
+        </w:numPr>
+      </w:pPr>
+      <w:r>
+        <w:t>A tool object needs to be able to keep track of whether it is checked out, late, or free</w:t>
+      </w:r>
+    </w:p>
+    <w:p>
+      <w:pPr>
+        <w:pStyle w:val="ListParagraph"/>
+        <w:numPr>
+          <w:ilvl w:val="0"/>
+          <w:numId w:val="3"/>
+        </w:numPr>
+      </w:pPr>
+      <w:r>
+        <w:t>Set up Check out page</w:t>
+      </w:r>
+    </w:p>
+    <w:p>
+      <w:pPr>
+        <w:pStyle w:val="ListParagraph"/>
+        <w:numPr>
+          <w:ilvl w:val="1"/>
+          <w:numId w:val="3"/>
+        </w:numPr>
+      </w:pPr>
+      <w:r>
+        <w:t>Medium task</w:t>
+      </w:r>
+    </w:p>
+    <w:p>
+      <w:pPr>
+        <w:pStyle w:val="ListParagraph"/>
+        <w:numPr>
+          <w:ilvl w:val="1"/>
+          <w:numId w:val="3"/>
+        </w:numPr>
+      </w:pPr>
+      <w:r>
+        <w:t>Create a checkout so the user can check out the tools</w:t>
+      </w:r>
+    </w:p>
+    <w:p>
+      <w:pPr>
+        <w:pStyle w:val="ListParagraph"/>
+        <w:numPr>
+          <w:ilvl w:val="1"/>
+          <w:numId w:val="3"/>
+        </w:numPr>
+      </w:pPr>
+      <w:r>
+        <w:t>The page need</w:t>
+      </w:r>
+      <w:r>
+        <w:t>s</w:t>
+      </w:r>
+      <w:r>
+        <w:t xml:space="preserve"> to</w:t>
+      </w:r>
+      <w:r>
+        <w:t xml:space="preserve"> take the items in the user’s tool list and change their availability value to checked out.</w:t>
+      </w:r>
+    </w:p>
+    <w:p>
+      <w:pPr>
+        <w:ind w:left="1080"/>
+      </w:pPr>
+      <w:r>
+        <w:t>Task</w:t>
+      </w:r>
+    </w:p>
+    <w:p>
+      <w:pPr>
+        <w:pStyle w:val="ListParagraph"/>
+        <w:numPr>
+          <w:ilvl w:val="1"/>
+          <w:numId w:val="3"/>
+        </w:numPr>
+      </w:pPr>
+      <w:r>
+        <w:t xml:space="preserve">Run </w:t>
+      </w:r>
       <w:proofErr w:type="spellStart"/>
       <w:r>
-        <w:t>catagories</w:t>
+        <w:t>javascript</w:t>
       </w:r>
       <w:proofErr w:type="spellEnd"/>
       <w:r>
-        <w:t>.</w:t>
-      </w:r>
-    </w:p>
-    <w:p>
-      <w:pPr>
-        <w:pStyle w:val="ListParagraph"/>
-        <w:numPr>
-          <w:ilvl w:val="1"/>
-          <w:numId w:val="3"/>
-        </w:numPr>
-      </w:pPr>
-      <w:r>
-        <w:t>When a category is selected then the page updates or goes to a new page with just that category of tools</w:t>
+        <w:t xml:space="preserve"> to change the tool object value tot checked out</w:t>
+      </w:r>
+    </w:p>
+    <w:p>
+      <w:pPr>
+        <w:pStyle w:val="ListParagraph"/>
+        <w:numPr>
+          <w:ilvl w:val="1"/>
+          <w:numId w:val="3"/>
+        </w:numPr>
+      </w:pPr>
+      <w:r>
+        <w:t>Check to see if the user is logged in</w:t>
       </w:r>
     </w:p>
     <w:p>
@@ -481,46 +713,43 @@
         </w:numPr>
       </w:pPr>
       <w:r>
-        <w:t>Add objects to Customers</w:t>
-      </w:r>
-    </w:p>
-    <w:p>
-      <w:pPr>
-        <w:pStyle w:val="ListParagraph"/>
-        <w:numPr>
-          <w:ilvl w:val="1"/>
-          <w:numId w:val="3"/>
-        </w:numPr>
-      </w:pPr>
-      <w:r>
-        <w:t>Medium task</w:t>
-      </w:r>
-    </w:p>
-    <w:p>
-      <w:pPr>
-        <w:pStyle w:val="ListParagraph"/>
-        <w:numPr>
-          <w:ilvl w:val="1"/>
-          <w:numId w:val="3"/>
-        </w:numPr>
-      </w:pPr>
-      <w:r>
-        <w:t xml:space="preserve">When a user selected a tool to check out that tool needs to </w:t>
-      </w:r>
-      <w:r>
-        <w:t>be added to a list of tools that the user wants to check out</w:t>
-      </w:r>
-    </w:p>
-    <w:p>
-      <w:pPr>
-        <w:pStyle w:val="ListParagraph"/>
-        <w:numPr>
-          <w:ilvl w:val="1"/>
-          <w:numId w:val="3"/>
-        </w:numPr>
-      </w:pPr>
-      <w:r>
-        <w:t>The user should be able to checkout multiple tools at once.</w:t>
+        <w:t>Add “add” button to the tool on tools page</w:t>
+      </w:r>
+    </w:p>
+    <w:p>
+      <w:pPr>
+        <w:pStyle w:val="ListParagraph"/>
+        <w:numPr>
+          <w:ilvl w:val="1"/>
+          <w:numId w:val="3"/>
+        </w:numPr>
+      </w:pPr>
+      <w:r>
+        <w:t>Medium Task</w:t>
+      </w:r>
+    </w:p>
+    <w:p>
+      <w:pPr>
+        <w:pStyle w:val="ListParagraph"/>
+        <w:numPr>
+          <w:ilvl w:val="1"/>
+          <w:numId w:val="3"/>
+        </w:numPr>
+      </w:pPr>
+      <w:r>
+        <w:t>Each tool listed need to have an add button so that tool is added to the user</w:t>
+      </w:r>
+    </w:p>
+    <w:p>
+      <w:pPr>
+        <w:pStyle w:val="ListParagraph"/>
+        <w:numPr>
+          <w:ilvl w:val="1"/>
+          <w:numId w:val="3"/>
+        </w:numPr>
+      </w:pPr>
+      <w:r>
+        <w:t>The button should add the tool to the user so they can later checkout those tools</w:t>
       </w:r>
     </w:p>
     <w:p>
@@ -540,253 +769,6 @@
         </w:numPr>
       </w:pPr>
       <w:r>
-        <w:t>Change the user object so it has an item list with all the tools it wants to check out.</w:t>
-      </w:r>
-    </w:p>
-    <w:p>
-      <w:pPr>
-        <w:ind w:left="1080"/>
-      </w:pPr>
-    </w:p>
-    <w:p>
-      <w:pPr>
-        <w:pStyle w:val="ListParagraph"/>
-        <w:numPr>
-          <w:ilvl w:val="0"/>
-          <w:numId w:val="3"/>
-        </w:numPr>
-      </w:pPr>
-      <w:r>
-        <w:t>Checkout tools</w:t>
-      </w:r>
-    </w:p>
-    <w:p>
-      <w:pPr>
-        <w:pStyle w:val="ListParagraph"/>
-        <w:numPr>
-          <w:ilvl w:val="1"/>
-          <w:numId w:val="3"/>
-        </w:numPr>
-      </w:pPr>
-      <w:r>
-        <w:t xml:space="preserve">Medium </w:t>
-      </w:r>
-      <w:r>
-        <w:t>task</w:t>
-      </w:r>
-    </w:p>
-    <w:p>
-      <w:pPr>
-        <w:pStyle w:val="ListParagraph"/>
-        <w:numPr>
-          <w:ilvl w:val="1"/>
-          <w:numId w:val="3"/>
-        </w:numPr>
-      </w:pPr>
-      <w:r>
-        <w:t>The user needs to block off access for a week to other users so a tool doesn’t get “double booked”</w:t>
-      </w:r>
-    </w:p>
-    <w:p>
-      <w:pPr>
-        <w:pStyle w:val="ListParagraph"/>
-        <w:numPr>
-          <w:ilvl w:val="1"/>
-          <w:numId w:val="3"/>
-        </w:numPr>
-      </w:pPr>
-      <w:r>
-        <w:t>Once an item is checked out that tool should not be able to be checked out until the tool is returned</w:t>
-      </w:r>
-    </w:p>
-    <w:p>
-      <w:pPr>
-        <w:ind w:left="1080"/>
-      </w:pPr>
-      <w:r>
-        <w:t>Task</w:t>
-      </w:r>
-    </w:p>
-    <w:p>
-      <w:pPr>
-        <w:pStyle w:val="ListParagraph"/>
-        <w:numPr>
-          <w:ilvl w:val="1"/>
-          <w:numId w:val="3"/>
-        </w:numPr>
-      </w:pPr>
-      <w:r>
-        <w:t>A tool object needs to be able to keep track of whether it is checked out, late, or free</w:t>
-      </w:r>
-    </w:p>
-    <w:p>
-      <w:pPr>
-        <w:pStyle w:val="ListParagraph"/>
-        <w:numPr>
-          <w:ilvl w:val="0"/>
-          <w:numId w:val="3"/>
-        </w:numPr>
-      </w:pPr>
-      <w:r>
-        <w:t>Set up Check out page</w:t>
-      </w:r>
-    </w:p>
-    <w:p>
-      <w:pPr>
-        <w:pStyle w:val="ListParagraph"/>
-        <w:numPr>
-          <w:ilvl w:val="1"/>
-          <w:numId w:val="3"/>
-        </w:numPr>
-      </w:pPr>
-      <w:r>
-        <w:t>Medium task</w:t>
-      </w:r>
-    </w:p>
-    <w:p>
-      <w:pPr>
-        <w:pStyle w:val="ListParagraph"/>
-        <w:numPr>
-          <w:ilvl w:val="1"/>
-          <w:numId w:val="3"/>
-        </w:numPr>
-      </w:pPr>
-      <w:r>
-        <w:t>Create a checkout so the user can check out the tools</w:t>
-      </w:r>
-    </w:p>
-    <w:p>
-      <w:pPr>
-        <w:pStyle w:val="ListParagraph"/>
-        <w:numPr>
-          <w:ilvl w:val="1"/>
-          <w:numId w:val="3"/>
-        </w:numPr>
-      </w:pPr>
-      <w:r>
-        <w:t>The page need</w:t>
-      </w:r>
-      <w:r>
-        <w:t>s</w:t>
-      </w:r>
-      <w:r>
-        <w:t xml:space="preserve"> to</w:t>
-      </w:r>
-      <w:r>
-        <w:t xml:space="preserve"> take the items in the user’s tool list and change their availability value to checked out.</w:t>
-      </w:r>
-    </w:p>
-    <w:p>
-      <w:pPr>
-        <w:ind w:left="1080"/>
-      </w:pPr>
-      <w:r>
-        <w:t>Task</w:t>
-      </w:r>
-    </w:p>
-    <w:p>
-      <w:pPr>
-        <w:pStyle w:val="ListParagraph"/>
-        <w:numPr>
-          <w:ilvl w:val="1"/>
-          <w:numId w:val="3"/>
-        </w:numPr>
-      </w:pPr>
-      <w:r>
-        <w:t xml:space="preserve">Run </w:t>
-      </w:r>
-      <w:proofErr w:type="spellStart"/>
-      <w:r>
-        <w:t>javascript</w:t>
-      </w:r>
-      <w:proofErr w:type="spellEnd"/>
-      <w:r>
-        <w:t xml:space="preserve"> to change the tool object value tot checked out</w:t>
-      </w:r>
-    </w:p>
-    <w:p>
-      <w:pPr>
-        <w:pStyle w:val="ListParagraph"/>
-        <w:numPr>
-          <w:ilvl w:val="1"/>
-          <w:numId w:val="3"/>
-        </w:numPr>
-      </w:pPr>
-      <w:r>
-        <w:t>Check to see if the user is logged in</w:t>
-      </w:r>
-    </w:p>
-    <w:p>
-      <w:pPr>
-        <w:pStyle w:val="ListParagraph"/>
-        <w:ind w:left="1440"/>
-      </w:pPr>
-    </w:p>
-    <w:p>
-      <w:pPr>
-        <w:pStyle w:val="ListParagraph"/>
-        <w:numPr>
-          <w:ilvl w:val="0"/>
-          <w:numId w:val="3"/>
-        </w:numPr>
-      </w:pPr>
-      <w:r>
-        <w:t>Add “add” button to the tool on tools page</w:t>
-      </w:r>
-    </w:p>
-    <w:p>
-      <w:pPr>
-        <w:pStyle w:val="ListParagraph"/>
-        <w:numPr>
-          <w:ilvl w:val="1"/>
-          <w:numId w:val="3"/>
-        </w:numPr>
-      </w:pPr>
-      <w:r>
-        <w:t>Medium Task</w:t>
-      </w:r>
-    </w:p>
-    <w:p>
-      <w:pPr>
-        <w:pStyle w:val="ListParagraph"/>
-        <w:numPr>
-          <w:ilvl w:val="1"/>
-          <w:numId w:val="3"/>
-        </w:numPr>
-      </w:pPr>
-      <w:r>
-        <w:t>Each tool listed need to have an add button so that tool is added to the user</w:t>
-      </w:r>
-    </w:p>
-    <w:p>
-      <w:pPr>
-        <w:pStyle w:val="ListParagraph"/>
-        <w:numPr>
-          <w:ilvl w:val="1"/>
-          <w:numId w:val="3"/>
-        </w:numPr>
-      </w:pPr>
-      <w:r>
-        <w:t>The button should add the tool to the user so they can later checkout those tools</w:t>
-      </w:r>
-    </w:p>
-    <w:p>
-      <w:pPr>
-        <w:ind w:left="1080"/>
-      </w:pPr>
-      <w:r>
-        <w:t>Tasks</w:t>
-      </w:r>
-    </w:p>
-    <w:p>
-      <w:pPr>
-        <w:pStyle w:val="ListParagraph"/>
-        <w:numPr>
-          <w:ilvl w:val="1"/>
-          <w:numId w:val="3"/>
-        </w:numPr>
-      </w:pPr>
-      <w:r>
         <w:t>Create a button</w:t>
       </w:r>
     </w:p>
@@ -806,8 +788,6 @@
       <w:pPr>
         <w:pStyle w:val="ListParagraph"/>
       </w:pPr>
-      <w:bookmarkStart w:id="0" w:name="_GoBack"/>
-      <w:bookmarkEnd w:id="0"/>
     </w:p>
     <w:p>
       <w:pPr>
@@ -846,12 +826,10 @@
         <w:t xml:space="preserve">When a customer checks out a tool, that tool is considered checked out and </w:t>
       </w:r>
       <w:proofErr w:type="spellStart"/>
-      <w:proofErr w:type="gramStart"/>
       <w:r>
         <w:t>wont</w:t>
       </w:r>
       <w:proofErr w:type="spellEnd"/>
-      <w:proofErr w:type="gramEnd"/>
       <w:r>
         <w:t xml:space="preserve"> be available to others to check out until it is returned.</w:t>
       </w:r>
@@ -906,15 +884,7 @@
         </w:numPr>
       </w:pPr>
       <w:r>
-        <w:t xml:space="preserve">A </w:t>
-      </w:r>
-      <w:proofErr w:type="gramStart"/>
-      <w:r>
-        <w:t>checked out</w:t>
-      </w:r>
-      <w:proofErr w:type="gramEnd"/>
-      <w:r>
-        <w:t xml:space="preserve"> tool still needs to be reservable.</w:t>
+        <w:t>A checked out tool still needs to be reservable.</w:t>
       </w:r>
     </w:p>
     <w:p/>
@@ -927,54 +897,60 @@
       </w:r>
     </w:p>
     <w:p>
-      <w:pPr>
-        <w:pStyle w:val="ListParagraph"/>
-        <w:numPr>
-          <w:ilvl w:val="0"/>
-          <w:numId w:val="1"/>
-        </w:numPr>
-      </w:pPr>
-      <w:r>
-        <w:t>Stories / tasks are created and on the sprint backlog</w:t>
-      </w:r>
-    </w:p>
-    <w:p>
-      <w:pPr>
-        <w:pStyle w:val="ListParagraph"/>
-        <w:numPr>
-          <w:ilvl w:val="0"/>
-          <w:numId w:val="1"/>
-        </w:numPr>
-      </w:pPr>
-      <w:r>
-        <w:t>Create a spreadsheet graph for burndown by totaling up the size estimates and setting that as your amount of work left to do. (commit and push to /docs/planning/SprintXBurndown.xlsx)</w:t>
-      </w:r>
-    </w:p>
-    <w:p>
-      <w:pPr>
-        <w:pStyle w:val="ListParagraph"/>
-        <w:numPr>
-          <w:ilvl w:val="0"/>
-          <w:numId w:val="1"/>
-        </w:numPr>
-      </w:pPr>
-      <w:r>
-        <w:t>Sprint planning document (with the top section information to /docs/planning/SprintX.docx)</w:t>
-      </w:r>
-    </w:p>
-    <w:p>
-      <w:pPr>
-        <w:pStyle w:val="ListParagraph"/>
-        <w:numPr>
-          <w:ilvl w:val="1"/>
-          <w:numId w:val="1"/>
-        </w:numPr>
-      </w:pPr>
-      <w:r>
-        <w:t>Attach a screenshot of your Sprint Backlog after planning</w:t>
-      </w:r>
-    </w:p>
-    <w:p/>
+      <w:r>
+        <w:rPr>
+          <w:noProof/>
+        </w:rPr>
+        <w:drawing>
+          <wp:inline distT="0" distB="0" distL="0" distR="0" wp14:anchorId="74368E70" wp14:editId="1E22FA5A">
+            <wp:extent cx="5943600" cy="4457700"/>
+            <wp:effectExtent l="0" t="0" r="0" b="0"/>
+            <wp:docPr id="1" name="Picture 1"/>
+            <wp:cNvGraphicFramePr>
+              <a:graphicFrameLocks xmlns:a="http://schemas.openxmlformats.org/drawingml/2006/main" noChangeAspect="1"/>
+            </wp:cNvGraphicFramePr>
+            <a:graphic xmlns:a="http://schemas.openxmlformats.org/drawingml/2006/main">
+              <a:graphicData uri="http://schemas.openxmlformats.org/drawingml/2006/picture">
+                <pic:pic xmlns:pic="http://schemas.openxmlformats.org/drawingml/2006/picture">
+                  <pic:nvPicPr>
+                    <pic:cNvPr id="0" name="Picture 1"/>
+                    <pic:cNvPicPr>
+                      <a:picLocks noChangeAspect="1" noChangeArrowheads="1"/>
+                    </pic:cNvPicPr>
+                  </pic:nvPicPr>
+                  <pic:blipFill>
+                    <a:blip r:embed="rId5">
+                      <a:extLst>
+                        <a:ext uri="{28A0092B-C50C-407E-A947-70E740481C1C}">
+                          <a14:useLocalDpi xmlns:a14="http://schemas.microsoft.com/office/drawing/2010/main" val="0"/>
+                        </a:ext>
+                      </a:extLst>
+                    </a:blip>
+                    <a:srcRect/>
+                    <a:stretch>
+                      <a:fillRect/>
+                    </a:stretch>
+                  </pic:blipFill>
+                  <pic:spPr bwMode="auto">
+                    <a:xfrm>
+                      <a:off x="0" y="0"/>
+                      <a:ext cx="5943600" cy="4457700"/>
+                    </a:xfrm>
+                    <a:prstGeom prst="rect">
+                      <a:avLst/>
+                    </a:prstGeom>
+                    <a:noFill/>
+                    <a:ln>
+                      <a:noFill/>
+                    </a:ln>
+                  </pic:spPr>
+                </pic:pic>
+              </a:graphicData>
+            </a:graphic>
+          </wp:inline>
+        </w:drawing>
+      </w:r>
+    </w:p>
     <w:sectPr>
       <w:pgSz w:w="12240" w:h="15840"/>
       <w:pgMar w:top="1440" w:right="1440" w:bottom="1440" w:left="1440" w:header="720" w:footer="720" w:gutter="0"/>

</xml_diff>